<commit_message>
- Update to lower case
</commit_message>
<xml_diff>
--- a/Workplace/AutoRecovery save of p99.docx
+++ b/Workplace/AutoRecovery save of p99.docx
@@ -455,8 +455,154 @@
         <w:pStyle w:val="ListParagraph"/>
       </w:pPr>
       <w:r>
-        <w:t>-&gt;Bỏ IO, chấp nhận pmax để trade, p99 đã ổn ko cần chặn, ko đo cpu, pmax = tập ko xác định, chặn = ngu.</w:t>
-      </w:r>
+        <w:t>-&gt;</w:t>
+      </w:r>
+      <w:r>
+        <w:t xml:space="preserve"> </w:t>
+      </w:r>
+      <w:r>
+        <w:t>Bỏ IO, chấp nhận pmax để trade, p99 đã ổn ko cần chặn, ko đo cpu, pmax = tập ko xác định, chặn = ngu.</w:t>
+      </w:r>
+    </w:p>
+    <w:p>
+      <w:pPr>
+        <w:pStyle w:val="ListParagraph"/>
+        <w:rPr>
+          <w:lang w:val="en-US"/>
+        </w:rPr>
+      </w:pPr>
+      <w:r>
+        <w:rPr>
+          <w:lang w:val="en-US"/>
+        </w:rPr>
+        <w:t xml:space="preserve">-&gt; </w:t>
+      </w:r>
+      <w:proofErr w:type="spellStart"/>
+      <w:r>
+        <w:rPr>
+          <w:lang w:val="en-US"/>
+        </w:rPr>
+        <w:t>db</w:t>
+      </w:r>
+      <w:proofErr w:type="spellEnd"/>
+      <w:r>
+        <w:rPr>
+          <w:lang w:val="en-US"/>
+        </w:rPr>
+        <w:t xml:space="preserve"> </w:t>
+      </w:r>
+      <w:proofErr w:type="spellStart"/>
+      <w:r>
+        <w:rPr>
+          <w:lang w:val="en-US"/>
+        </w:rPr>
+        <w:t>luôn</w:t>
+      </w:r>
+      <w:proofErr w:type="spellEnd"/>
+      <w:r>
+        <w:rPr>
+          <w:lang w:val="en-US"/>
+        </w:rPr>
+        <w:t xml:space="preserve"> </w:t>
+      </w:r>
+      <w:proofErr w:type="spellStart"/>
+      <w:r>
+        <w:rPr>
+          <w:lang w:val="en-US"/>
+        </w:rPr>
+        <w:t>nghĩ</w:t>
+      </w:r>
+      <w:proofErr w:type="spellEnd"/>
+      <w:r>
+        <w:rPr>
+          <w:lang w:val="en-US"/>
+        </w:rPr>
+        <w:t xml:space="preserve"> </w:t>
+      </w:r>
+      <w:proofErr w:type="spellStart"/>
+      <w:r>
+        <w:rPr>
+          <w:lang w:val="en-US"/>
+        </w:rPr>
+        <w:t>tới</w:t>
+      </w:r>
+      <w:proofErr w:type="spellEnd"/>
+      <w:r>
+        <w:rPr>
+          <w:lang w:val="en-US"/>
+        </w:rPr>
+        <w:t xml:space="preserve"> </w:t>
+      </w:r>
+      <w:proofErr w:type="spellStart"/>
+      <w:r>
+        <w:rPr>
+          <w:lang w:val="en-US"/>
+        </w:rPr>
+        <w:t>việ</w:t>
+      </w:r>
+      <w:r>
+        <w:rPr>
+          <w:lang w:val="en-US"/>
+        </w:rPr>
+        <w:t>c</w:t>
+      </w:r>
+      <w:proofErr w:type="spellEnd"/>
+      <w:r>
+        <w:rPr>
+          <w:lang w:val="en-US"/>
+        </w:rPr>
+        <w:t xml:space="preserve"> cache </w:t>
+      </w:r>
+      <w:proofErr w:type="spellStart"/>
+      <w:r>
+        <w:rPr>
+          <w:lang w:val="en-US"/>
+        </w:rPr>
+        <w:t>nhiều</w:t>
+      </w:r>
+      <w:proofErr w:type="spellEnd"/>
+      <w:r>
+        <w:rPr>
+          <w:lang w:val="en-US"/>
+        </w:rPr>
+        <w:t xml:space="preserve"> </w:t>
+      </w:r>
+      <w:proofErr w:type="spellStart"/>
+      <w:r>
+        <w:rPr>
+          <w:lang w:val="en-US"/>
+        </w:rPr>
+        <w:t>nhất</w:t>
+      </w:r>
+      <w:proofErr w:type="spellEnd"/>
+      <w:r>
+        <w:rPr>
+          <w:lang w:val="en-US"/>
+        </w:rPr>
+        <w:t xml:space="preserve"> </w:t>
+      </w:r>
+      <w:proofErr w:type="spellStart"/>
+      <w:r>
+        <w:rPr>
+          <w:lang w:val="en-US"/>
+        </w:rPr>
+        <w:t>có</w:t>
+      </w:r>
+      <w:proofErr w:type="spellEnd"/>
+      <w:r>
+        <w:rPr>
+          <w:lang w:val="en-US"/>
+        </w:rPr>
+        <w:t xml:space="preserve"> </w:t>
+      </w:r>
+      <w:proofErr w:type="spellStart"/>
+      <w:r>
+        <w:rPr>
+          <w:lang w:val="en-US"/>
+        </w:rPr>
+        <w:t>thể</w:t>
+      </w:r>
+      <w:proofErr w:type="spellEnd"/>
     </w:p>
     <w:p>
       <w:pPr>
@@ -466,8 +612,313 @@
         </w:numPr>
       </w:pPr>
       <w:r>
-        <w:t>business logic</w:t>
-      </w:r>
+        <w:rPr>
+          <w:lang w:val="en-US"/>
+        </w:rPr>
+        <w:t>B</w:t>
+      </w:r>
+      <w:r>
+        <w:t>usiness logic</w:t>
+      </w:r>
+    </w:p>
+    <w:p>
+      <w:pPr>
+        <w:pStyle w:val="ListParagraph"/>
+        <w:rPr>
+          <w:lang w:val="en-US"/>
+        </w:rPr>
+      </w:pPr>
+      <w:r>
+        <w:t>-&gt;</w:t>
+      </w:r>
+      <w:r>
+        <w:t xml:space="preserve"> </w:t>
+      </w:r>
+      <w:r>
+        <w:t>dùng  A</w:t>
+      </w:r>
+      <w:r>
+        <w:t xml:space="preserve">bstraction Spec ↔ Optimize </w:t>
+      </w:r>
+      <w:r>
+        <w:t>để chuyển ngôn ngữ từ người sang máy</w:t>
+      </w:r>
+    </w:p>
+    <w:p>
+      <w:pPr>
+        <w:pStyle w:val="ListParagraph"/>
+        <w:rPr>
+          <w:lang w:val="en-US"/>
+        </w:rPr>
+      </w:pPr>
+      <w:r>
+        <w:rPr>
+          <w:lang w:val="en-US"/>
+        </w:rPr>
+        <w:t xml:space="preserve">+ </w:t>
+      </w:r>
+      <w:r>
+        <w:t>Spec</w:t>
+      </w:r>
+      <w:proofErr w:type="spellStart"/>
+      <w:r>
+        <w:rPr>
+          <w:lang w:val="en-US"/>
+        </w:rPr>
+        <w:t>Impl</w:t>
+      </w:r>
+      <w:proofErr w:type="spellEnd"/>
+      <w:r>
+        <w:rPr>
+          <w:lang w:val="en-US"/>
+        </w:rPr>
+        <w:t xml:space="preserve"> (</w:t>
+      </w:r>
+      <w:proofErr w:type="spellStart"/>
+      <w:r>
+        <w:rPr>
+          <w:lang w:val="en-US"/>
+        </w:rPr>
+        <w:t>người</w:t>
+      </w:r>
+      <w:proofErr w:type="spellEnd"/>
+      <w:r>
+        <w:rPr>
+          <w:lang w:val="en-US"/>
+        </w:rPr>
+        <w:t xml:space="preserve"> </w:t>
+      </w:r>
+      <w:proofErr w:type="spellStart"/>
+      <w:r>
+        <w:rPr>
+          <w:lang w:val="en-US"/>
+        </w:rPr>
+        <w:t>đọc</w:t>
+      </w:r>
+      <w:proofErr w:type="spellEnd"/>
+      <w:r>
+        <w:rPr>
+          <w:lang w:val="en-US"/>
+        </w:rPr>
+        <w:t>)</w:t>
+      </w:r>
+    </w:p>
+    <w:p>
+      <w:pPr>
+        <w:pStyle w:val="ListParagraph"/>
+        <w:numPr>
+          <w:ilvl w:val="0"/>
+          <w:numId w:val="8"/>
+        </w:numPr>
+        <w:rPr>
+          <w:lang w:val="en-US"/>
+        </w:rPr>
+      </w:pPr>
+      <w:r>
+        <w:t>data first</w:t>
+      </w:r>
+      <w:r>
+        <w:rPr>
+          <w:lang w:val="en-US"/>
+        </w:rPr>
+        <w:t>,</w:t>
+      </w:r>
+      <w:r>
+        <w:t xml:space="preserve"> flow spec phải đọc đc trực quan ở tầng spec</w:t>
+      </w:r>
+    </w:p>
+    <w:p>
+      <w:pPr>
+        <w:pStyle w:val="ListParagraph"/>
+        <w:rPr>
+          <w:lang w:val="en-US"/>
+        </w:rPr>
+      </w:pPr>
+      <w:r>
+        <w:t>Optimize</w:t>
+      </w:r>
+      <w:proofErr w:type="spellStart"/>
+      <w:r>
+        <w:rPr>
+          <w:lang w:val="en-US"/>
+        </w:rPr>
+        <w:t>Impl</w:t>
+      </w:r>
+      <w:proofErr w:type="spellEnd"/>
+      <w:r>
+        <w:rPr>
+          <w:lang w:val="en-US"/>
+        </w:rPr>
+        <w:t xml:space="preserve"> (</w:t>
+      </w:r>
+      <w:proofErr w:type="spellStart"/>
+      <w:r>
+        <w:rPr>
+          <w:lang w:val="en-US"/>
+        </w:rPr>
+        <w:t>tối</w:t>
+      </w:r>
+      <w:proofErr w:type="spellEnd"/>
+      <w:r>
+        <w:rPr>
+          <w:lang w:val="en-US"/>
+        </w:rPr>
+        <w:t xml:space="preserve"> </w:t>
+      </w:r>
+      <w:proofErr w:type="spellStart"/>
+      <w:r>
+        <w:rPr>
+          <w:lang w:val="en-US"/>
+        </w:rPr>
+        <w:t>ưu</w:t>
+      </w:r>
+      <w:proofErr w:type="spellEnd"/>
+      <w:r>
+        <w:rPr>
+          <w:lang w:val="en-US"/>
+        </w:rPr>
+        <w:t xml:space="preserve"> </w:t>
+      </w:r>
+      <w:proofErr w:type="spellStart"/>
+      <w:r>
+        <w:rPr>
+          <w:lang w:val="en-US"/>
+        </w:rPr>
+        <w:t>cho</w:t>
+      </w:r>
+      <w:proofErr w:type="spellEnd"/>
+      <w:r>
+        <w:rPr>
+          <w:lang w:val="en-US"/>
+        </w:rPr>
+        <w:t xml:space="preserve"> </w:t>
+      </w:r>
+      <w:proofErr w:type="spellStart"/>
+      <w:r>
+        <w:rPr>
+          <w:lang w:val="en-US"/>
+        </w:rPr>
+        <w:t>máy</w:t>
+      </w:r>
+      <w:proofErr w:type="spellEnd"/>
+      <w:r>
+        <w:rPr>
+          <w:lang w:val="en-US"/>
+        </w:rPr>
+        <w:t>)</w:t>
+      </w:r>
+    </w:p>
+    <w:p>
+      <w:pPr>
+        <w:pStyle w:val="ListParagraph"/>
+        <w:numPr>
+          <w:ilvl w:val="0"/>
+          <w:numId w:val="8"/>
+        </w:numPr>
+        <w:rPr>
+          <w:lang w:val="en-US"/>
+        </w:rPr>
+      </w:pPr>
+      <w:r>
+        <w:t>Data Type</w:t>
+      </w:r>
+      <w:r>
+        <w:rPr>
+          <w:lang w:val="en-US"/>
+        </w:rPr>
+        <w:t xml:space="preserve"> </w:t>
+      </w:r>
+      <w:r>
+        <w:rPr>
+          <w:lang w:val="en-US"/>
+        </w:rPr>
+        <w:t>primitive, inline</w:t>
+      </w:r>
+      <w:r>
+        <w:rPr>
+          <w:lang w:val="en-US"/>
+        </w:rPr>
+        <w:t xml:space="preserve">, </w:t>
+      </w:r>
+      <w:proofErr w:type="spellStart"/>
+      <w:r>
+        <w:rPr>
+          <w:lang w:val="en-US"/>
+        </w:rPr>
+        <w:t>thuật</w:t>
+      </w:r>
+      <w:proofErr w:type="spellEnd"/>
+      <w:r>
+        <w:rPr>
+          <w:lang w:val="en-US"/>
+        </w:rPr>
+        <w:t xml:space="preserve"> </w:t>
+      </w:r>
+      <w:proofErr w:type="spellStart"/>
+      <w:r>
+        <w:rPr>
+          <w:lang w:val="en-US"/>
+        </w:rPr>
+        <w:t>toán</w:t>
+      </w:r>
+      <w:proofErr w:type="spellEnd"/>
+      <w:r>
+        <w:rPr>
+          <w:lang w:val="en-US"/>
+        </w:rPr>
+        <w:t xml:space="preserve"> </w:t>
+      </w:r>
+      <w:proofErr w:type="spellStart"/>
+      <w:r>
+        <w:rPr>
+          <w:lang w:val="en-US"/>
+        </w:rPr>
+        <w:t>tối</w:t>
+      </w:r>
+      <w:proofErr w:type="spellEnd"/>
+      <w:r>
+        <w:rPr>
+          <w:lang w:val="en-US"/>
+        </w:rPr>
+        <w:t xml:space="preserve"> </w:t>
+      </w:r>
+      <w:proofErr w:type="spellStart"/>
+      <w:r>
+        <w:rPr>
+          <w:lang w:val="en-US"/>
+        </w:rPr>
+        <w:t>ưu</w:t>
+      </w:r>
+      <w:proofErr w:type="spellEnd"/>
+      <w:r>
+        <w:rPr>
+          <w:lang w:val="en-US"/>
+        </w:rPr>
+        <w:t xml:space="preserve"> </w:t>
+      </w:r>
+      <w:proofErr w:type="spellStart"/>
+      <w:r>
+        <w:rPr>
+          <w:lang w:val="en-US"/>
+        </w:rPr>
+        <w:t>từ</w:t>
+      </w:r>
+      <w:proofErr w:type="spellEnd"/>
+      <w:r>
+        <w:rPr>
+          <w:lang w:val="en-US"/>
+        </w:rPr>
+        <w:t xml:space="preserve"> spec</w:t>
+      </w:r>
+    </w:p>
+    <w:p>
+      <w:pPr>
+        <w:pStyle w:val="ListParagraph"/>
+        <w:ind w:left="1080"/>
+        <w:rPr>
+          <w:lang w:val="en-US"/>
+        </w:rPr>
+      </w:pPr>
     </w:p>
     <w:p>
       <w:pPr>
@@ -491,6 +942,14 @@
         <w:t>network</w:t>
       </w:r>
     </w:p>
+    <w:p>
+      <w:pPr>
+        <w:rPr>
+          <w:lang w:val="en-US"/>
+        </w:rPr>
+      </w:pPr>
+    </w:p>
+    <w:p/>
     <w:p>
       <w:pPr>
         <w:rPr>
@@ -571,6 +1030,7 @@
         <w:rPr>
           <w:lang w:val="en-US"/>
         </w:rPr>
+        <w:lastRenderedPageBreak/>
         <w:t>-Xloggc:gc.log ^</w:t>
       </w:r>
     </w:p>
@@ -643,11 +1103,19 @@
           <w:lang w:val="en-US"/>
         </w:rPr>
       </w:pPr>
-      <w:r>
-        <w:rPr>
-          <w:lang w:val="en-US"/>
-        </w:rPr>
-        <w:t>dir gc.log</w:t>
+      <w:proofErr w:type="spellStart"/>
+      <w:r>
+        <w:rPr>
+          <w:lang w:val="en-US"/>
+        </w:rPr>
+        <w:t>dir</w:t>
+      </w:r>
+      <w:proofErr w:type="spellEnd"/>
+      <w:r>
+        <w:rPr>
+          <w:lang w:val="en-US"/>
+        </w:rPr>
+        <w:t xml:space="preserve"> gc.log</w:t>
       </w:r>
     </w:p>
     <w:p>
@@ -661,15 +1129,28 @@
     <w:p>
       <w:pPr>
         <w:ind w:left="360"/>
-        <w:rPr>
-          <w:lang w:val="en-US"/>
-        </w:rPr>
-      </w:pPr>
-    </w:p>
-    <w:p>
-      <w:pPr>
-        <w:rPr>
-          <w:lang w:val="en-US"/>
+      </w:pPr>
+    </w:p>
+    <w:p>
+      <w:pPr>
+        <w:ind w:left="360"/>
+        <w:rPr>
+          <w:lang w:val="fr-FR"/>
+        </w:rPr>
+      </w:pPr>
+    </w:p>
+    <w:p>
+      <w:pPr>
+        <w:ind w:left="360"/>
+        <w:rPr>
+          <w:lang w:val="fr-FR"/>
+        </w:rPr>
+      </w:pPr>
+    </w:p>
+    <w:p>
+      <w:pPr>
+        <w:rPr>
+          <w:lang w:val="fr-FR"/>
         </w:rPr>
       </w:pPr>
     </w:p>
@@ -1057,6 +1538,118 @@
     </w:lvl>
   </w:abstractNum>
   <w:abstractNum w:abstractNumId="3" w15:restartNumberingAfterBreak="0">
+    <w:nsid w:val="35814459"/>
+    <w:multiLevelType w:val="hybridMultilevel"/>
+    <w:tmpl w:val="36FCDFCC"/>
+    <w:lvl w:ilvl="0" w:tplc="C7CEAC0E">
+      <w:numFmt w:val="bullet"/>
+      <w:lvlText w:val="-"/>
+      <w:lvlJc w:val="left"/>
+      <w:pPr>
+        <w:ind w:left="1080" w:hanging="360"/>
+      </w:pPr>
+      <w:rPr>
+        <w:rFonts w:ascii="Arial" w:eastAsiaTheme="minorHAnsi" w:hAnsi="Arial" w:cs="Arial" w:hint="default"/>
+      </w:rPr>
+    </w:lvl>
+    <w:lvl w:ilvl="1" w:tplc="042A0003" w:tentative="1">
+      <w:start w:val="1"/>
+      <w:numFmt w:val="bullet"/>
+      <w:lvlText w:val="o"/>
+      <w:lvlJc w:val="left"/>
+      <w:pPr>
+        <w:ind w:left="1800" w:hanging="360"/>
+      </w:pPr>
+      <w:rPr>
+        <w:rFonts w:ascii="Courier New" w:hAnsi="Courier New" w:cs="Courier New" w:hint="default"/>
+      </w:rPr>
+    </w:lvl>
+    <w:lvl w:ilvl="2" w:tplc="042A0005" w:tentative="1">
+      <w:start w:val="1"/>
+      <w:numFmt w:val="bullet"/>
+      <w:lvlText w:val=""/>
+      <w:lvlJc w:val="left"/>
+      <w:pPr>
+        <w:ind w:left="2520" w:hanging="360"/>
+      </w:pPr>
+      <w:rPr>
+        <w:rFonts w:ascii="Wingdings" w:hAnsi="Wingdings" w:hint="default"/>
+      </w:rPr>
+    </w:lvl>
+    <w:lvl w:ilvl="3" w:tplc="042A0001" w:tentative="1">
+      <w:start w:val="1"/>
+      <w:numFmt w:val="bullet"/>
+      <w:lvlText w:val=""/>
+      <w:lvlJc w:val="left"/>
+      <w:pPr>
+        <w:ind w:left="3240" w:hanging="360"/>
+      </w:pPr>
+      <w:rPr>
+        <w:rFonts w:ascii="Symbol" w:hAnsi="Symbol" w:hint="default"/>
+      </w:rPr>
+    </w:lvl>
+    <w:lvl w:ilvl="4" w:tplc="042A0003" w:tentative="1">
+      <w:start w:val="1"/>
+      <w:numFmt w:val="bullet"/>
+      <w:lvlText w:val="o"/>
+      <w:lvlJc w:val="left"/>
+      <w:pPr>
+        <w:ind w:left="3960" w:hanging="360"/>
+      </w:pPr>
+      <w:rPr>
+        <w:rFonts w:ascii="Courier New" w:hAnsi="Courier New" w:cs="Courier New" w:hint="default"/>
+      </w:rPr>
+    </w:lvl>
+    <w:lvl w:ilvl="5" w:tplc="042A0005" w:tentative="1">
+      <w:start w:val="1"/>
+      <w:numFmt w:val="bullet"/>
+      <w:lvlText w:val=""/>
+      <w:lvlJc w:val="left"/>
+      <w:pPr>
+        <w:ind w:left="4680" w:hanging="360"/>
+      </w:pPr>
+      <w:rPr>
+        <w:rFonts w:ascii="Wingdings" w:hAnsi="Wingdings" w:hint="default"/>
+      </w:rPr>
+    </w:lvl>
+    <w:lvl w:ilvl="6" w:tplc="042A0001" w:tentative="1">
+      <w:start w:val="1"/>
+      <w:numFmt w:val="bullet"/>
+      <w:lvlText w:val=""/>
+      <w:lvlJc w:val="left"/>
+      <w:pPr>
+        <w:ind w:left="5400" w:hanging="360"/>
+      </w:pPr>
+      <w:rPr>
+        <w:rFonts w:ascii="Symbol" w:hAnsi="Symbol" w:hint="default"/>
+      </w:rPr>
+    </w:lvl>
+    <w:lvl w:ilvl="7" w:tplc="042A0003" w:tentative="1">
+      <w:start w:val="1"/>
+      <w:numFmt w:val="bullet"/>
+      <w:lvlText w:val="o"/>
+      <w:lvlJc w:val="left"/>
+      <w:pPr>
+        <w:ind w:left="6120" w:hanging="360"/>
+      </w:pPr>
+      <w:rPr>
+        <w:rFonts w:ascii="Courier New" w:hAnsi="Courier New" w:cs="Courier New" w:hint="default"/>
+      </w:rPr>
+    </w:lvl>
+    <w:lvl w:ilvl="8" w:tplc="042A0005" w:tentative="1">
+      <w:start w:val="1"/>
+      <w:numFmt w:val="bullet"/>
+      <w:lvlText w:val=""/>
+      <w:lvlJc w:val="left"/>
+      <w:pPr>
+        <w:ind w:left="6840" w:hanging="360"/>
+      </w:pPr>
+      <w:rPr>
+        <w:rFonts w:ascii="Wingdings" w:hAnsi="Wingdings" w:hint="default"/>
+      </w:rPr>
+    </w:lvl>
+  </w:abstractNum>
+  <w:abstractNum w:abstractNumId="4" w15:restartNumberingAfterBreak="0">
     <w:nsid w:val="5BB735F9"/>
     <w:multiLevelType w:val="hybridMultilevel"/>
     <w:tmpl w:val="AECE8FB8"/>
@@ -1168,7 +1761,156 @@
       </w:rPr>
     </w:lvl>
   </w:abstractNum>
-  <w:abstractNum w:abstractNumId="4" w15:restartNumberingAfterBreak="0">
+  <w:abstractNum w:abstractNumId="5" w15:restartNumberingAfterBreak="0">
+    <w:nsid w:val="6F696D6F"/>
+    <w:multiLevelType w:val="multilevel"/>
+    <w:tmpl w:val="1A384D20"/>
+    <w:lvl w:ilvl="0">
+      <w:start w:val="1"/>
+      <w:numFmt w:val="bullet"/>
+      <w:lvlText w:val=""/>
+      <w:lvlJc w:val="left"/>
+      <w:pPr>
+        <w:tabs>
+          <w:tab w:val="num" w:pos="720"/>
+        </w:tabs>
+        <w:ind w:left="720" w:hanging="360"/>
+      </w:pPr>
+      <w:rPr>
+        <w:rFonts w:ascii="Symbol" w:hAnsi="Symbol" w:hint="default"/>
+        <w:sz w:val="20"/>
+      </w:rPr>
+    </w:lvl>
+    <w:lvl w:ilvl="1" w:tentative="1">
+      <w:start w:val="1"/>
+      <w:numFmt w:val="bullet"/>
+      <w:lvlText w:val="o"/>
+      <w:lvlJc w:val="left"/>
+      <w:pPr>
+        <w:tabs>
+          <w:tab w:val="num" w:pos="1440"/>
+        </w:tabs>
+        <w:ind w:left="1440" w:hanging="360"/>
+      </w:pPr>
+      <w:rPr>
+        <w:rFonts w:ascii="Courier New" w:hAnsi="Courier New" w:hint="default"/>
+        <w:sz w:val="20"/>
+      </w:rPr>
+    </w:lvl>
+    <w:lvl w:ilvl="2" w:tentative="1">
+      <w:start w:val="1"/>
+      <w:numFmt w:val="bullet"/>
+      <w:lvlText w:val=""/>
+      <w:lvlJc w:val="left"/>
+      <w:pPr>
+        <w:tabs>
+          <w:tab w:val="num" w:pos="2160"/>
+        </w:tabs>
+        <w:ind w:left="2160" w:hanging="360"/>
+      </w:pPr>
+      <w:rPr>
+        <w:rFonts w:ascii="Wingdings" w:hAnsi="Wingdings" w:hint="default"/>
+        <w:sz w:val="20"/>
+      </w:rPr>
+    </w:lvl>
+    <w:lvl w:ilvl="3" w:tentative="1">
+      <w:start w:val="1"/>
+      <w:numFmt w:val="bullet"/>
+      <w:lvlText w:val=""/>
+      <w:lvlJc w:val="left"/>
+      <w:pPr>
+        <w:tabs>
+          <w:tab w:val="num" w:pos="2880"/>
+        </w:tabs>
+        <w:ind w:left="2880" w:hanging="360"/>
+      </w:pPr>
+      <w:rPr>
+        <w:rFonts w:ascii="Wingdings" w:hAnsi="Wingdings" w:hint="default"/>
+        <w:sz w:val="20"/>
+      </w:rPr>
+    </w:lvl>
+    <w:lvl w:ilvl="4" w:tentative="1">
+      <w:start w:val="1"/>
+      <w:numFmt w:val="bullet"/>
+      <w:lvlText w:val=""/>
+      <w:lvlJc w:val="left"/>
+      <w:pPr>
+        <w:tabs>
+          <w:tab w:val="num" w:pos="3600"/>
+        </w:tabs>
+        <w:ind w:left="3600" w:hanging="360"/>
+      </w:pPr>
+      <w:rPr>
+        <w:rFonts w:ascii="Wingdings" w:hAnsi="Wingdings" w:hint="default"/>
+        <w:sz w:val="20"/>
+      </w:rPr>
+    </w:lvl>
+    <w:lvl w:ilvl="5" w:tentative="1">
+      <w:start w:val="1"/>
+      <w:numFmt w:val="bullet"/>
+      <w:lvlText w:val=""/>
+      <w:lvlJc w:val="left"/>
+      <w:pPr>
+        <w:tabs>
+          <w:tab w:val="num" w:pos="4320"/>
+        </w:tabs>
+        <w:ind w:left="4320" w:hanging="360"/>
+      </w:pPr>
+      <w:rPr>
+        <w:rFonts w:ascii="Wingdings" w:hAnsi="Wingdings" w:hint="default"/>
+        <w:sz w:val="20"/>
+      </w:rPr>
+    </w:lvl>
+    <w:lvl w:ilvl="6" w:tentative="1">
+      <w:start w:val="1"/>
+      <w:numFmt w:val="bullet"/>
+      <w:lvlText w:val=""/>
+      <w:lvlJc w:val="left"/>
+      <w:pPr>
+        <w:tabs>
+          <w:tab w:val="num" w:pos="5040"/>
+        </w:tabs>
+        <w:ind w:left="5040" w:hanging="360"/>
+      </w:pPr>
+      <w:rPr>
+        <w:rFonts w:ascii="Wingdings" w:hAnsi="Wingdings" w:hint="default"/>
+        <w:sz w:val="20"/>
+      </w:rPr>
+    </w:lvl>
+    <w:lvl w:ilvl="7" w:tentative="1">
+      <w:start w:val="1"/>
+      <w:numFmt w:val="bullet"/>
+      <w:lvlText w:val=""/>
+      <w:lvlJc w:val="left"/>
+      <w:pPr>
+        <w:tabs>
+          <w:tab w:val="num" w:pos="5760"/>
+        </w:tabs>
+        <w:ind w:left="5760" w:hanging="360"/>
+      </w:pPr>
+      <w:rPr>
+        <w:rFonts w:ascii="Wingdings" w:hAnsi="Wingdings" w:hint="default"/>
+        <w:sz w:val="20"/>
+      </w:rPr>
+    </w:lvl>
+    <w:lvl w:ilvl="8" w:tentative="1">
+      <w:start w:val="1"/>
+      <w:numFmt w:val="bullet"/>
+      <w:lvlText w:val=""/>
+      <w:lvlJc w:val="left"/>
+      <w:pPr>
+        <w:tabs>
+          <w:tab w:val="num" w:pos="6480"/>
+        </w:tabs>
+        <w:ind w:left="6480" w:hanging="360"/>
+      </w:pPr>
+      <w:rPr>
+        <w:rFonts w:ascii="Wingdings" w:hAnsi="Wingdings" w:hint="default"/>
+        <w:sz w:val="20"/>
+      </w:rPr>
+    </w:lvl>
+  </w:abstractNum>
+  <w:abstractNum w:abstractNumId="6" w15:restartNumberingAfterBreak="0">
     <w:nsid w:val="766423F7"/>
     <w:multiLevelType w:val="hybridMultilevel"/>
     <w:tmpl w:val="C43CA82E"/>
@@ -1280,7 +2022,7 @@
       </w:rPr>
     </w:lvl>
   </w:abstractNum>
-  <w:abstractNum w:abstractNumId="5" w15:restartNumberingAfterBreak="0">
+  <w:abstractNum w:abstractNumId="7" w15:restartNumberingAfterBreak="0">
     <w:nsid w:val="7B745A32"/>
     <w:multiLevelType w:val="hybridMultilevel"/>
     <w:tmpl w:val="1D2A42BA"/>
@@ -1396,19 +2138,25 @@
     <w:abstractNumId w:val="0"/>
   </w:num>
   <w:num w:numId="2" w16cid:durableId="963576812">
-    <w:abstractNumId w:val="5"/>
+    <w:abstractNumId w:val="7"/>
   </w:num>
   <w:num w:numId="3" w16cid:durableId="1156148364">
-    <w:abstractNumId w:val="4"/>
+    <w:abstractNumId w:val="6"/>
   </w:num>
   <w:num w:numId="4" w16cid:durableId="1692948237">
-    <w:abstractNumId w:val="3"/>
+    <w:abstractNumId w:val="4"/>
   </w:num>
   <w:num w:numId="5" w16cid:durableId="1617373514">
     <w:abstractNumId w:val="1"/>
   </w:num>
   <w:num w:numId="6" w16cid:durableId="427426849">
     <w:abstractNumId w:val="2"/>
+  </w:num>
+  <w:num w:numId="7" w16cid:durableId="767701866">
+    <w:abstractNumId w:val="5"/>
+  </w:num>
+  <w:num w:numId="8" w16cid:durableId="1858350578">
+    <w:abstractNumId w:val="3"/>
   </w:num>
 </w:numbering>
 </file>
@@ -2016,7 +2764,6 @@
   <w:style w:type="character" w:default="1" w:styleId="DefaultParagraphFont">
     <w:name w:val="Default Paragraph Font"/>
     <w:uiPriority w:val="1"/>
-    <w:semiHidden/>
     <w:unhideWhenUsed/>
   </w:style>
   <w:style w:type="table" w:default="1" w:styleId="TableNormal">

</xml_diff>